<commit_message>
verslag en screenshots af
</commit_message>
<xml_diff>
--- a/verslagen/Julian van Husen, Adviezen voor de klant.docx
+++ b/verslagen/Julian van Husen, Adviezen voor de klant.docx
@@ -258,10 +258,6 @@
     </w:p>
     <w:p>
       <w:pPr>
-        <w:tabs>
-          <w:tab w:val="left" w:pos="3315"/>
-        </w:tabs>
-        <w:spacing w:after="0"/>
         <w:rPr>
           <w:rFonts w:ascii="PlaidS" w:hAnsi="PlaidS" w:cs="Arial"/>
           <w:shd w:val="clear" w:color="auto" w:fill="FAF9F8"/>
@@ -272,76 +268,8 @@
           <w:rFonts w:ascii="PlaidS" w:hAnsi="PlaidS" w:cs="Arial"/>
           <w:shd w:val="clear" w:color="auto" w:fill="FAF9F8"/>
         </w:rPr>
-        <w:t xml:space="preserve">In dit verslag ga ik </w:t>
+        <w:t>In dit verslag ga ik uitleggen tot hoever ik gekomen ben met het realiseren van de “Van Ginneke Architectuur” klantopdracht en ik ga verder in op de door mij gemaakte keuzes. Er komt ook nog een stukje SEO terug in het verslag.</w:t>
       </w:r>
-      <w:proofErr w:type="spellStart"/>
-      <w:r>
-        <w:rPr>
-          <w:rFonts w:ascii="PlaidS" w:hAnsi="PlaidS" w:cs="Arial"/>
-          <w:shd w:val="clear" w:color="auto" w:fill="FAF9F8"/>
-        </w:rPr>
-        <w:t>uileggen</w:t>
-      </w:r>
-      <w:proofErr w:type="spellEnd"/>
-      <w:r>
-        <w:rPr>
-          <w:rFonts w:ascii="PlaidS" w:hAnsi="PlaidS" w:cs="Arial"/>
-          <w:shd w:val="clear" w:color="auto" w:fill="FAF9F8"/>
-        </w:rPr>
-        <w:t xml:space="preserve"> tot hoever ik gekomen ben bij het realiseren van de </w:t>
-      </w:r>
-      <w:r>
-        <w:rPr>
-          <w:rFonts w:ascii="PlaidS" w:hAnsi="PlaidS" w:cs="Arial"/>
-          <w:shd w:val="clear" w:color="auto" w:fill="FAF9F8"/>
-        </w:rPr>
-        <w:t xml:space="preserve">“Van </w:t>
-      </w:r>
-      <w:proofErr w:type="spellStart"/>
-      <w:r>
-        <w:rPr>
-          <w:rFonts w:ascii="PlaidS" w:hAnsi="PlaidS" w:cs="Arial"/>
-          <w:shd w:val="clear" w:color="auto" w:fill="FAF9F8"/>
-        </w:rPr>
-        <w:t>Ginneke</w:t>
-      </w:r>
-      <w:proofErr w:type="spellEnd"/>
-      <w:r>
-        <w:rPr>
-          <w:rFonts w:ascii="PlaidS" w:hAnsi="PlaidS" w:cs="Arial"/>
-          <w:shd w:val="clear" w:color="auto" w:fill="FAF9F8"/>
-        </w:rPr>
-        <w:t xml:space="preserve"> Architectuur”</w:t>
-      </w:r>
-      <w:r>
-        <w:rPr>
-          <w:rFonts w:ascii="PlaidS" w:hAnsi="PlaidS" w:cs="Arial"/>
-          <w:shd w:val="clear" w:color="auto" w:fill="FAF9F8"/>
-        </w:rPr>
-        <w:t xml:space="preserve"> klantopdracht en ga ik verder in op de gemaakte keuzes</w:t>
-      </w:r>
-      <w:r>
-        <w:rPr>
-          <w:rFonts w:ascii="PlaidS" w:hAnsi="PlaidS" w:cs="Arial"/>
-          <w:shd w:val="clear" w:color="auto" w:fill="FAF9F8"/>
-        </w:rPr>
-        <w:t>.</w:t>
-      </w:r>
-      <w:r>
-        <w:rPr>
-          <w:rFonts w:ascii="PlaidS" w:hAnsi="PlaidS" w:cs="Arial"/>
-          <w:shd w:val="clear" w:color="auto" w:fill="FAF9F8"/>
-        </w:rPr>
-        <w:t xml:space="preserve"> Er komt ook nog een stukje SEO terug in het verslag. </w:t>
-      </w:r>
-    </w:p>
-    <w:p>
-      <w:pPr>
-        <w:rPr>
-          <w:rFonts w:ascii="PlaidS" w:hAnsi="PlaidS" w:cs="Arial"/>
-          <w:shd w:val="clear" w:color="auto" w:fill="FAF9F8"/>
-        </w:rPr>
-      </w:pPr>
       <w:r>
         <w:rPr>
           <w:rFonts w:ascii="PlaidS" w:hAnsi="PlaidS" w:cs="Arial"/>
@@ -387,15 +315,17 @@
         <w:spacing w:after="0"/>
         <w:rPr>
           <w:rFonts w:ascii="PlaidS" w:hAnsi="PlaidS" w:cs="Arial"/>
+          <w:sz w:val="22"/>
           <w:shd w:val="clear" w:color="auto" w:fill="FAF9F8"/>
         </w:rPr>
       </w:pPr>
       <w:r>
         <w:rPr>
           <w:rFonts w:ascii="PlaidS" w:hAnsi="PlaidS" w:cs="Arial"/>
-          <w:shd w:val="clear" w:color="auto" w:fill="FAF9F8"/>
-        </w:rPr>
-        <w:t>Inleiding</w:t>
+          <w:sz w:val="22"/>
+          <w:shd w:val="clear" w:color="auto" w:fill="FAF9F8"/>
+        </w:rPr>
+        <w:t>Inleiding.</w:t>
       </w:r>
     </w:p>
     <w:p>
@@ -411,15 +341,17 @@
         <w:spacing w:after="0"/>
         <w:rPr>
           <w:rFonts w:ascii="PlaidS" w:hAnsi="PlaidS" w:cs="Arial"/>
+          <w:sz w:val="22"/>
           <w:shd w:val="clear" w:color="auto" w:fill="FAF9F8"/>
         </w:rPr>
       </w:pPr>
       <w:r>
         <w:rPr>
           <w:rFonts w:ascii="PlaidS" w:hAnsi="PlaidS" w:cs="Arial"/>
-          <w:shd w:val="clear" w:color="auto" w:fill="FAF9F8"/>
-        </w:rPr>
-        <w:t>Inhoudsopgave</w:t>
+          <w:sz w:val="22"/>
+          <w:shd w:val="clear" w:color="auto" w:fill="FAF9F8"/>
+        </w:rPr>
+        <w:t>Inhoudsopgave.</w:t>
       </w:r>
     </w:p>
     <w:p>
@@ -432,6 +364,7 @@
         <w:ind w:left="720" w:firstLine="0"/>
         <w:rPr>
           <w:rFonts w:ascii="PlaidS" w:hAnsi="PlaidS" w:cs="Arial"/>
+          <w:sz w:val="22"/>
           <w:shd w:val="clear" w:color="auto" w:fill="FAF9F8"/>
         </w:rPr>
       </w:pPr>
@@ -449,15 +382,17 @@
         <w:spacing w:after="0"/>
         <w:rPr>
           <w:rFonts w:ascii="PlaidS" w:hAnsi="PlaidS" w:cs="Arial"/>
+          <w:sz w:val="22"/>
           <w:shd w:val="clear" w:color="auto" w:fill="FAF9F8"/>
         </w:rPr>
       </w:pPr>
       <w:r>
         <w:rPr>
           <w:rFonts w:ascii="PlaidS" w:hAnsi="PlaidS" w:cs="Arial"/>
-          <w:shd w:val="clear" w:color="auto" w:fill="FAF9F8"/>
-        </w:rPr>
-        <w:t>Tot hoever ben ik gekomen qua realisatie?</w:t>
+          <w:sz w:val="22"/>
+          <w:shd w:val="clear" w:color="auto" w:fill="FAF9F8"/>
+        </w:rPr>
+        <w:t>Waarom ik Sass heb gebruikt.</w:t>
       </w:r>
     </w:p>
     <w:p>
@@ -473,37 +408,18 @@
         <w:spacing w:after="0"/>
         <w:rPr>
           <w:rFonts w:ascii="PlaidS" w:hAnsi="PlaidS" w:cs="Arial"/>
+          <w:sz w:val="22"/>
           <w:shd w:val="clear" w:color="auto" w:fill="FAF9F8"/>
         </w:rPr>
       </w:pPr>
       <w:r>
         <w:rPr>
           <w:rFonts w:ascii="PlaidS" w:hAnsi="PlaidS" w:cs="Arial"/>
-          <w:shd w:val="clear" w:color="auto" w:fill="FAF9F8"/>
-        </w:rPr>
-        <w:t xml:space="preserve">Breakpoints / Media </w:t>
+          <w:sz w:val="22"/>
+          <w:shd w:val="clear" w:color="auto" w:fill="FAF9F8"/>
+        </w:rPr>
+        <w:t>Tot hoever ben ik gekomen qua realisatie?</w:t>
       </w:r>
-      <w:proofErr w:type="spellStart"/>
-      <w:r>
-        <w:rPr>
-          <w:rFonts w:ascii="PlaidS" w:hAnsi="PlaidS" w:cs="Arial"/>
-          <w:shd w:val="clear" w:color="auto" w:fill="FAF9F8"/>
-        </w:rPr>
-        <w:t>queries</w:t>
-      </w:r>
-      <w:proofErr w:type="spellEnd"/>
-    </w:p>
-    <w:p>
-      <w:pPr>
-        <w:tabs>
-          <w:tab w:val="left" w:pos="3315"/>
-        </w:tabs>
-        <w:spacing w:after="0"/>
-        <w:rPr>
-          <w:rFonts w:ascii="PlaidS" w:hAnsi="PlaidS" w:cs="Arial"/>
-          <w:shd w:val="clear" w:color="auto" w:fill="FAF9F8"/>
-        </w:rPr>
-      </w:pPr>
     </w:p>
     <w:p>
       <w:pPr>
@@ -518,23 +434,33 @@
         <w:spacing w:after="0"/>
         <w:rPr>
           <w:rFonts w:ascii="PlaidS" w:hAnsi="PlaidS" w:cs="Arial"/>
+          <w:sz w:val="22"/>
           <w:shd w:val="clear" w:color="auto" w:fill="FAF9F8"/>
         </w:rPr>
       </w:pPr>
       <w:r>
         <w:rPr>
           <w:rFonts w:ascii="PlaidS" w:hAnsi="PlaidS" w:cs="Arial"/>
-          <w:shd w:val="clear" w:color="auto" w:fill="FAF9F8"/>
-        </w:rPr>
-        <w:t>Hoe kan de klant meer bezoekers trekken</w:t>
+          <w:sz w:val="22"/>
+          <w:shd w:val="clear" w:color="auto" w:fill="FAF9F8"/>
+        </w:rPr>
+        <w:t>Breakpoints / Media queries.</w:t>
       </w:r>
-      <w:r>
-        <w:rPr>
-          <w:rFonts w:ascii="PlaidS" w:hAnsi="PlaidS" w:cs="Arial"/>
-          <w:shd w:val="clear" w:color="auto" w:fill="FAF9F8"/>
-        </w:rPr>
-        <w:t xml:space="preserve"> </w:t>
-      </w:r>
+    </w:p>
+    <w:p>
+      <w:pPr>
+        <w:pStyle w:val="ListParagraph"/>
+        <w:tabs>
+          <w:tab w:val="left" w:pos="3315"/>
+        </w:tabs>
+        <w:spacing w:after="0"/>
+        <w:ind w:left="720" w:firstLine="0"/>
+        <w:rPr>
+          <w:rFonts w:ascii="PlaidS" w:hAnsi="PlaidS" w:cs="Arial"/>
+          <w:sz w:val="22"/>
+          <w:shd w:val="clear" w:color="auto" w:fill="FAF9F8"/>
+        </w:rPr>
+      </w:pPr>
     </w:p>
     <w:p>
       <w:pPr>
@@ -543,17 +469,23 @@
           <w:ilvl w:val="0"/>
           <w:numId w:val="7"/>
         </w:numPr>
-        <w:rPr>
-          <w:rFonts w:ascii="PlaidS" w:hAnsi="PlaidS" w:cs="Arial"/>
+        <w:tabs>
+          <w:tab w:val="left" w:pos="3315"/>
+        </w:tabs>
+        <w:spacing w:after="0"/>
+        <w:rPr>
+          <w:rFonts w:ascii="PlaidS" w:hAnsi="PlaidS" w:cs="Arial"/>
+          <w:sz w:val="22"/>
           <w:shd w:val="clear" w:color="auto" w:fill="FAF9F8"/>
         </w:rPr>
       </w:pPr>
       <w:r>
         <w:rPr>
           <w:rFonts w:ascii="PlaidS" w:hAnsi="PlaidS" w:cs="Arial"/>
-          <w:shd w:val="clear" w:color="auto" w:fill="FAF9F8"/>
-        </w:rPr>
-        <w:t>Welke punten zouden aan de website verbeterd kunnen worden</w:t>
+          <w:sz w:val="22"/>
+          <w:shd w:val="clear" w:color="auto" w:fill="FAF9F8"/>
+        </w:rPr>
+        <w:t>SEO optimalisatie.</w:t>
       </w:r>
     </w:p>
     <w:p>
@@ -569,33 +501,14 @@
         <w:spacing w:after="0"/>
         <w:rPr>
           <w:rFonts w:ascii="PlaidS" w:hAnsi="PlaidS" w:cs="Arial"/>
+          <w:sz w:val="22"/>
           <w:shd w:val="clear" w:color="auto" w:fill="FAF9F8"/>
         </w:rPr>
       </w:pPr>
       <w:r>
         <w:rPr>
           <w:rFonts w:ascii="PlaidS" w:hAnsi="PlaidS" w:cs="Arial"/>
-          <w:shd w:val="clear" w:color="auto" w:fill="FAF9F8"/>
-        </w:rPr>
-        <w:t xml:space="preserve">Welke tools </w:t>
-      </w:r>
-      <w:r>
-        <w:rPr>
-          <w:rFonts w:ascii="PlaidS" w:hAnsi="PlaidS" w:cs="Arial"/>
-          <w:shd w:val="clear" w:color="auto" w:fill="FAF9F8"/>
-        </w:rPr>
-        <w:t>zou de klant kunnen gebruiken om SEO te met</w:t>
-      </w:r>
-      <w:r>
-        <w:rPr>
-          <w:rFonts w:ascii="PlaidS" w:hAnsi="PlaidS" w:cs="Arial"/>
-          <w:shd w:val="clear" w:color="auto" w:fill="FAF9F8"/>
-        </w:rPr>
-        <w:t>en</w:t>
-      </w:r>
-      <w:r>
-        <w:rPr>
-          <w:rFonts w:ascii="PlaidS" w:hAnsi="PlaidS" w:cs="Arial"/>
+          <w:sz w:val="22"/>
           <w:shd w:val="clear" w:color="auto" w:fill="FAF9F8"/>
         </w:rPr>
         <w:br w:type="page"/>
@@ -611,6 +524,8 @@
           <w:rFonts w:ascii="PlaidS" w:hAnsi="PlaidS" w:cs="Arial"/>
           <w:b/>
           <w:bCs/>
+          <w:sz w:val="28"/>
+          <w:szCs w:val="28"/>
           <w:shd w:val="clear" w:color="auto" w:fill="FAF9F8"/>
         </w:rPr>
       </w:pPr>
@@ -619,10 +534,12 @@
           <w:rFonts w:ascii="PlaidS" w:hAnsi="PlaidS" w:cs="Arial"/>
           <w:b/>
           <w:bCs/>
+          <w:sz w:val="28"/>
+          <w:szCs w:val="28"/>
           <w:shd w:val="clear" w:color="auto" w:fill="FAF9F8"/>
         </w:rPr>
         <w:lastRenderedPageBreak/>
-        <w:t>Debriefing</w:t>
+        <w:t>Realisatie</w:t>
       </w:r>
     </w:p>
     <w:p>
@@ -633,6 +550,8 @@
         <w:spacing w:after="0"/>
         <w:rPr>
           <w:rFonts w:ascii="PlaidS" w:hAnsi="PlaidS" w:cs="Arial"/>
+          <w:sz w:val="28"/>
+          <w:szCs w:val="28"/>
           <w:shd w:val="clear" w:color="auto" w:fill="FAF9F8"/>
         </w:rPr>
       </w:pPr>
@@ -645,15 +564,92 @@
         <w:spacing w:after="0"/>
         <w:rPr>
           <w:rFonts w:ascii="PlaidS" w:hAnsi="PlaidS" w:cs="Arial"/>
+          <w:b/>
+          <w:bCs/>
           <w:shd w:val="clear" w:color="auto" w:fill="FAF9F8"/>
         </w:rPr>
       </w:pPr>
       <w:r>
         <w:rPr>
           <w:rFonts w:ascii="PlaidS" w:hAnsi="PlaidS" w:cs="Arial"/>
-          <w:shd w:val="clear" w:color="auto" w:fill="FAF9F8"/>
-        </w:rPr>
-        <w:t xml:space="preserve">Op 8 mei 2023 heeft meneer Van </w:t>
+          <w:b/>
+          <w:bCs/>
+          <w:shd w:val="clear" w:color="auto" w:fill="FAF9F8"/>
+        </w:rPr>
+        <w:t>Waarom Sass?</w:t>
+      </w:r>
+    </w:p>
+    <w:p>
+      <w:pPr>
+        <w:tabs>
+          <w:tab w:val="left" w:pos="3315"/>
+        </w:tabs>
+        <w:spacing w:after="0"/>
+        <w:rPr>
+          <w:rFonts w:ascii="PlaidS" w:hAnsi="PlaidS" w:cs="Arial"/>
+          <w:shd w:val="clear" w:color="auto" w:fill="FAF9F8"/>
+        </w:rPr>
+      </w:pPr>
+      <w:r>
+        <w:rPr>
+          <w:rFonts w:ascii="PlaidS" w:hAnsi="PlaidS" w:cs="Arial"/>
+          <w:shd w:val="clear" w:color="auto" w:fill="FAF9F8"/>
+        </w:rPr>
+        <w:t>Voor het schrijven van de website heb ik Sass gebruikt in plaats van CSS. De reden hiervoor is dat het gemakkelijk is om variables, mixins en partials te schrijven. Maar ook nesting is een hele fijne toevoeging. Zeker voor een kleinere website zoals deze, biedt Sass een geweldige oplossing.</w:t>
+      </w:r>
+    </w:p>
+    <w:p>
+      <w:pPr>
+        <w:tabs>
+          <w:tab w:val="left" w:pos="3315"/>
+        </w:tabs>
+        <w:spacing w:after="0"/>
+        <w:rPr>
+          <w:rFonts w:ascii="PlaidS" w:hAnsi="PlaidS" w:cs="Arial"/>
+          <w:shd w:val="clear" w:color="auto" w:fill="FAF9F8"/>
+        </w:rPr>
+      </w:pPr>
+    </w:p>
+    <w:p>
+      <w:pPr>
+        <w:tabs>
+          <w:tab w:val="left" w:pos="3315"/>
+        </w:tabs>
+        <w:spacing w:after="0"/>
+        <w:rPr>
+          <w:rFonts w:ascii="PlaidS" w:hAnsi="PlaidS" w:cs="Arial"/>
+          <w:b/>
+          <w:bCs/>
+          <w:shd w:val="clear" w:color="auto" w:fill="FAF9F8"/>
+        </w:rPr>
+      </w:pPr>
+      <w:r>
+        <w:rPr>
+          <w:rFonts w:ascii="PlaidS" w:hAnsi="PlaidS" w:cs="Arial"/>
+          <w:b/>
+          <w:bCs/>
+          <w:shd w:val="clear" w:color="auto" w:fill="FAF9F8"/>
+        </w:rPr>
+        <w:t>Tot hoever ben ik gekomen met de realisatie?</w:t>
+      </w:r>
+    </w:p>
+    <w:p>
+      <w:pPr>
+        <w:tabs>
+          <w:tab w:val="left" w:pos="3315"/>
+        </w:tabs>
+        <w:spacing w:after="0"/>
+        <w:rPr>
+          <w:rFonts w:ascii="PlaidS" w:hAnsi="PlaidS" w:cs="Arial"/>
+          <w:shd w:val="clear" w:color="auto" w:fill="FAF9F8"/>
+        </w:rPr>
+      </w:pPr>
+      <w:r>
+        <w:rPr>
+          <w:rFonts w:ascii="PlaidS" w:hAnsi="PlaidS" w:cs="Arial"/>
+          <w:shd w:val="clear" w:color="auto" w:fill="FAF9F8"/>
+        </w:rPr>
+        <w:t xml:space="preserve">Ik heb de opdracht volledig afgerond, en ook de realisatie is volledig klaar. Wel had ik nog graag de code </w:t>
       </w:r>
       <w:proofErr w:type="spellStart"/>
       <w:r>
@@ -661,7 +657,7 @@
           <w:rFonts w:ascii="PlaidS" w:hAnsi="PlaidS" w:cs="Arial"/>
           <w:shd w:val="clear" w:color="auto" w:fill="FAF9F8"/>
         </w:rPr>
-        <w:t>Ginneke</w:t>
+        <w:t>gerefactored</w:t>
       </w:r>
       <w:proofErr w:type="spellEnd"/>
       <w:r>
@@ -669,7 +665,21 @@
           <w:rFonts w:ascii="PlaidS" w:hAnsi="PlaidS" w:cs="Arial"/>
           <w:shd w:val="clear" w:color="auto" w:fill="FAF9F8"/>
         </w:rPr>
-        <w:t xml:space="preserve"> bij het keuzedeel front-end </w:t>
+        <w:t xml:space="preserve">. Ik had met name nog willen kijken naar de media queries. Ik heb veel max-width gebruikt terwijl ik op een hoop plekken ook min-width had </w:t>
+      </w:r>
+      <w:r>
+        <w:rPr>
+          <w:rFonts w:ascii="PlaidS" w:hAnsi="PlaidS" w:cs="Arial"/>
+          <w:shd w:val="clear" w:color="auto" w:fill="FAF9F8"/>
+        </w:rPr>
+        <w:t>kunnen</w:t>
+      </w:r>
+      <w:r>
+        <w:rPr>
+          <w:rFonts w:ascii="PlaidS" w:hAnsi="PlaidS" w:cs="Arial"/>
+          <w:shd w:val="clear" w:color="auto" w:fill="FAF9F8"/>
+        </w:rPr>
+        <w:t xml:space="preserve"> gebruiken.</w:t>
       </w:r>
     </w:p>
     <w:p>
@@ -683,65 +693,28 @@
           <w:shd w:val="clear" w:color="auto" w:fill="FAF9F8"/>
         </w:rPr>
       </w:pPr>
+    </w:p>
+    <w:p>
+      <w:pPr>
+        <w:tabs>
+          <w:tab w:val="left" w:pos="3315"/>
+        </w:tabs>
+        <w:spacing w:after="0"/>
+        <w:rPr>
+          <w:rFonts w:ascii="PlaidS" w:hAnsi="PlaidS" w:cs="Arial"/>
+          <w:b/>
+          <w:bCs/>
+          <w:shd w:val="clear" w:color="auto" w:fill="FAF9F8"/>
+        </w:rPr>
+      </w:pPr>
       <w:r>
         <w:rPr>
           <w:rFonts w:ascii="PlaidS" w:hAnsi="PlaidS" w:cs="Arial"/>
-          <w:shd w:val="clear" w:color="auto" w:fill="FAF9F8"/>
-        </w:rPr>
-        <w:t xml:space="preserve">een pitch gegeven over zijn website. De website is sterk aan vervanging toe. De website is uitgezoomd, opgebouwd uit HTML </w:t>
-      </w:r>
-      <w:proofErr w:type="spellStart"/>
-      <w:r>
-        <w:rPr>
-          <w:rFonts w:ascii="PlaidS" w:hAnsi="PlaidS" w:cs="Arial"/>
-          <w:shd w:val="clear" w:color="auto" w:fill="FAF9F8"/>
-        </w:rPr>
-        <w:t>Tables</w:t>
-      </w:r>
-      <w:proofErr w:type="spellEnd"/>
-      <w:r>
-        <w:rPr>
-          <w:rFonts w:ascii="PlaidS" w:hAnsi="PlaidS" w:cs="Arial"/>
-          <w:shd w:val="clear" w:color="auto" w:fill="FAF9F8"/>
-        </w:rPr>
-        <w:t xml:space="preserve"> en totaal niet </w:t>
-      </w:r>
-      <w:proofErr w:type="spellStart"/>
-      <w:r>
-        <w:rPr>
-          <w:rFonts w:ascii="PlaidS" w:hAnsi="PlaidS" w:cs="Arial"/>
-          <w:shd w:val="clear" w:color="auto" w:fill="FAF9F8"/>
-        </w:rPr>
-        <w:t>responsive</w:t>
-      </w:r>
-      <w:proofErr w:type="spellEnd"/>
-      <w:r>
-        <w:rPr>
-          <w:rFonts w:ascii="PlaidS" w:hAnsi="PlaidS" w:cs="Arial"/>
-          <w:shd w:val="clear" w:color="auto" w:fill="FAF9F8"/>
-        </w:rPr>
-        <w:t xml:space="preserve">. Ook de CSS kleinigheden zoals de afgezaagde hoeken zijn foto’s in plaats van CSS proporties. </w:t>
-      </w:r>
-      <w:r>
-        <w:rPr>
-          <w:rFonts w:ascii="PlaidS" w:hAnsi="PlaidS" w:cs="Arial"/>
-          <w:shd w:val="clear" w:color="auto" w:fill="FAF9F8"/>
-        </w:rPr>
-        <w:t xml:space="preserve">Ten slotte gaat het navigeren in de website ook erg </w:t>
-      </w:r>
-      <w:r>
-        <w:rPr>
-          <w:rFonts w:ascii="PlaidS" w:hAnsi="PlaidS" w:cs="Arial"/>
-          <w:shd w:val="clear" w:color="auto" w:fill="FAF9F8"/>
-        </w:rPr>
-        <w:t>klungelig</w:t>
-      </w:r>
-      <w:r>
-        <w:rPr>
-          <w:rFonts w:ascii="PlaidS" w:hAnsi="PlaidS" w:cs="Arial"/>
-          <w:shd w:val="clear" w:color="auto" w:fill="FAF9F8"/>
-        </w:rPr>
-        <w:t xml:space="preserve">. </w:t>
+          <w:b/>
+          <w:bCs/>
+          <w:shd w:val="clear" w:color="auto" w:fill="FAF9F8"/>
+        </w:rPr>
+        <w:t>Breakpoints / Media queries</w:t>
       </w:r>
     </w:p>
     <w:p>
@@ -755,98 +728,40 @@
           <w:shd w:val="clear" w:color="auto" w:fill="FAF9F8"/>
         </w:rPr>
       </w:pPr>
-    </w:p>
-    <w:p>
-      <w:pPr>
-        <w:tabs>
-          <w:tab w:val="left" w:pos="3315"/>
-        </w:tabs>
-        <w:spacing w:after="0"/>
-        <w:rPr>
-          <w:rFonts w:ascii="PlaidS" w:hAnsi="PlaidS" w:cs="Arial"/>
-          <w:shd w:val="clear" w:color="auto" w:fill="FAF9F8"/>
-        </w:rPr>
-      </w:pPr>
       <w:r>
         <w:rPr>
           <w:rFonts w:ascii="PlaidS" w:hAnsi="PlaidS" w:cs="Arial"/>
           <w:shd w:val="clear" w:color="auto" w:fill="FAF9F8"/>
         </w:rPr>
-        <w:t xml:space="preserve">Van </w:t>
-      </w:r>
-      <w:proofErr w:type="spellStart"/>
-      <w:r>
-        <w:rPr>
-          <w:rFonts w:ascii="PlaidS" w:hAnsi="PlaidS" w:cs="Arial"/>
-          <w:shd w:val="clear" w:color="auto" w:fill="FAF9F8"/>
-        </w:rPr>
-        <w:t>Ginneke</w:t>
-      </w:r>
-      <w:proofErr w:type="spellEnd"/>
-      <w:r>
-        <w:rPr>
-          <w:rFonts w:ascii="PlaidS" w:hAnsi="PlaidS" w:cs="Arial"/>
-          <w:shd w:val="clear" w:color="auto" w:fill="FAF9F8"/>
-        </w:rPr>
-        <w:t xml:space="preserve"> gaf aan dat hij graag verschillende sub-tabjes met elkaar gecombineerd ziet worden in een pagina. </w:t>
+        <w:t xml:space="preserve">In de website heb ik twee breakpoints gebruikt. Eentje voor mobiel (460px) en eentje voor tablet (768px). De mobiel </w:t>
       </w:r>
       <w:r>
         <w:rPr>
           <w:rFonts w:ascii="PlaidS" w:hAnsi="PlaidS" w:cs="Arial"/>
           <w:shd w:val="clear" w:color="auto" w:fill="FAF9F8"/>
         </w:rPr>
-        <w:t xml:space="preserve">Op deze pagina kunnen dan ook de foto’s en teksten onder elkaar weergegeven worden. </w:t>
+        <w:t>query</w:t>
       </w:r>
       <w:r>
         <w:rPr>
           <w:rFonts w:ascii="PlaidS" w:hAnsi="PlaidS" w:cs="Arial"/>
           <w:shd w:val="clear" w:color="auto" w:fill="FAF9F8"/>
         </w:rPr>
-        <w:t xml:space="preserve">Neem bijvoorbeeld de </w:t>
-      </w:r>
-      <w:proofErr w:type="spellStart"/>
-      <w:r>
-        <w:rPr>
-          <w:rFonts w:ascii="PlaidS" w:hAnsi="PlaidS" w:cs="Arial"/>
-          <w:shd w:val="clear" w:color="auto" w:fill="FAF9F8"/>
-        </w:rPr>
-        <w:t>subkopjes</w:t>
-      </w:r>
-      <w:proofErr w:type="spellEnd"/>
-      <w:r>
-        <w:rPr>
-          <w:rFonts w:ascii="PlaidS" w:hAnsi="PlaidS" w:cs="Arial"/>
-          <w:shd w:val="clear" w:color="auto" w:fill="FAF9F8"/>
-        </w:rPr>
-        <w:t xml:space="preserve"> onder het kopje “Ontwerp”. Ook ziet hij graag </w:t>
+        <w:t xml:space="preserve"> heb ik alleen gebruikt op de detailpagina van de projecten. De reden hiervoor is dat de website best klein is. Het is niet nodig om meer queries te schrijven, de website ziet er al perfect uit op alle schermformaten (zie screenshots). De website is op </w:t>
       </w:r>
       <w:r>
         <w:rPr>
           <w:rFonts w:ascii="PlaidS" w:hAnsi="PlaidS" w:cs="Arial"/>
           <w:shd w:val="clear" w:color="auto" w:fill="FAF9F8"/>
         </w:rPr>
-        <w:t>éé</w:t>
+        <w:t>IPhone</w:t>
       </w:r>
       <w:r>
         <w:rPr>
           <w:rFonts w:ascii="PlaidS" w:hAnsi="PlaidS" w:cs="Arial"/>
           <w:shd w:val="clear" w:color="auto" w:fill="FAF9F8"/>
         </w:rPr>
-        <w:t xml:space="preserve">n navigatiebalk </w:t>
-      </w:r>
-      <w:r>
-        <w:rPr>
-          <w:rFonts w:ascii="PlaidS" w:hAnsi="PlaidS" w:cs="Arial"/>
-          <w:shd w:val="clear" w:color="auto" w:fill="FAF9F8"/>
-        </w:rPr>
-        <w:t>waarin</w:t>
-      </w:r>
-      <w:r>
-        <w:rPr>
-          <w:rFonts w:ascii="PlaidS" w:hAnsi="PlaidS" w:cs="Arial"/>
-          <w:shd w:val="clear" w:color="auto" w:fill="FAF9F8"/>
-        </w:rPr>
-        <w:t xml:space="preserve"> alle kopjes opgenomen zijn. Hierin kunnen dan de kopjes: projecten, ontwerp, profiel, algemeen en contact staan.</w:t>
+        <w:t xml:space="preserve"> en Android getest.</w:t>
       </w:r>
     </w:p>
     <w:p>
@@ -863,10 +778,12 @@
     </w:p>
     <w:p>
       <w:pPr>
-        <w:rPr>
-          <w:rFonts w:ascii="PlaidS" w:hAnsi="PlaidS" w:cs="Arial"/>
-          <w:b/>
-          <w:bCs/>
+        <w:tabs>
+          <w:tab w:val="left" w:pos="3315"/>
+        </w:tabs>
+        <w:spacing w:after="0"/>
+        <w:rPr>
+          <w:rFonts w:ascii="PlaidS" w:hAnsi="PlaidS" w:cs="Arial"/>
           <w:shd w:val="clear" w:color="auto" w:fill="FAF9F8"/>
         </w:rPr>
       </w:pPr>
@@ -875,67 +792,7 @@
           <w:rFonts w:ascii="PlaidS" w:hAnsi="PlaidS" w:cs="Arial"/>
           <w:shd w:val="clear" w:color="auto" w:fill="FAF9F8"/>
         </w:rPr>
-        <w:br w:type="page"/>
-      </w:r>
-      <w:r>
-        <w:rPr>
-          <w:rFonts w:ascii="PlaidS" w:hAnsi="PlaidS" w:cs="Arial"/>
-          <w:b/>
-          <w:bCs/>
-          <w:shd w:val="clear" w:color="auto" w:fill="FAF9F8"/>
-        </w:rPr>
-        <w:lastRenderedPageBreak/>
-        <w:t>Doelgroeponderzoek</w:t>
-      </w:r>
-    </w:p>
-    <w:p>
-      <w:pPr>
-        <w:rPr>
-          <w:rFonts w:ascii="PlaidS" w:hAnsi="PlaidS" w:cs="Arial"/>
-          <w:shd w:val="clear" w:color="auto" w:fill="FAF9F8"/>
-        </w:rPr>
-      </w:pPr>
-      <w:r>
-        <w:rPr>
-          <w:rFonts w:ascii="PlaidS" w:hAnsi="PlaidS" w:cs="Arial"/>
-          <w:shd w:val="clear" w:color="auto" w:fill="FAF9F8"/>
-        </w:rPr>
-        <w:t>De doelgroep van dit project zijn voornamelijk</w:t>
-      </w:r>
-      <w:r>
-        <w:rPr>
-          <w:rFonts w:ascii="PlaidS" w:hAnsi="PlaidS" w:cs="Arial"/>
-          <w:shd w:val="clear" w:color="auto" w:fill="FAF9F8"/>
-        </w:rPr>
-        <w:t xml:space="preserve"> particulieren of bedrijven die op zoek zijn naar</w:t>
-      </w:r>
-      <w:r>
-        <w:rPr>
-          <w:rFonts w:ascii="PlaidS" w:hAnsi="PlaidS" w:cs="Arial"/>
-          <w:shd w:val="clear" w:color="auto" w:fill="FAF9F8"/>
-        </w:rPr>
-        <w:t xml:space="preserve"> advies op de </w:t>
-      </w:r>
-      <w:r>
-        <w:rPr>
-          <w:rFonts w:ascii="PlaidS" w:hAnsi="PlaidS" w:cs="Arial"/>
-          <w:shd w:val="clear" w:color="auto" w:fill="FAF9F8"/>
-        </w:rPr>
-        <w:t>bouwvoorbereiding</w:t>
-      </w:r>
-      <w:r>
-        <w:rPr>
-          <w:rFonts w:ascii="PlaidS" w:hAnsi="PlaidS" w:cs="Arial"/>
-          <w:shd w:val="clear" w:color="auto" w:fill="FAF9F8"/>
-        </w:rPr>
-        <w:t xml:space="preserve"> of voor </w:t>
-      </w:r>
-      <w:r>
-        <w:rPr>
-          <w:rFonts w:ascii="PlaidS" w:hAnsi="PlaidS" w:cs="Arial"/>
-          <w:shd w:val="clear" w:color="auto" w:fill="FAF9F8"/>
-        </w:rPr>
-        <w:t>interieuradviezen</w:t>
+        <w:t>Voor het schrijven van de media-queries heb ik wel een library gebruikt genaamd: @include-media. Deze library is een handige manier om je media queries is Sass makkelijker te schrijven</w:t>
       </w:r>
       <w:r>
         <w:rPr>
@@ -962,890 +819,309 @@
     </w:p>
     <w:p>
       <w:pPr>
+        <w:tabs>
+          <w:tab w:val="left" w:pos="3315"/>
+        </w:tabs>
+        <w:spacing w:after="0"/>
         <w:rPr>
           <w:rFonts w:ascii="PlaidS" w:hAnsi="PlaidS" w:cs="Arial"/>
           <w:b/>
           <w:bCs/>
+          <w:sz w:val="28"/>
+          <w:szCs w:val="28"/>
           <w:shd w:val="clear" w:color="auto" w:fill="FAF9F8"/>
         </w:rPr>
       </w:pPr>
       <w:r>
         <w:rPr>
           <w:rFonts w:ascii="PlaidS" w:hAnsi="PlaidS" w:cs="Arial"/>
-          <w:noProof/>
+          <w:b/>
+          <w:bCs/>
+          <w:sz w:val="28"/>
+          <w:szCs w:val="28"/>
           <w:shd w:val="clear" w:color="auto" w:fill="FAF9F8"/>
         </w:rPr>
         <w:lastRenderedPageBreak/>
-        <w:drawing>
-          <wp:anchor distT="0" distB="0" distL="114300" distR="114300" simplePos="0" relativeHeight="251660288" behindDoc="1" locked="0" layoutInCell="1" allowOverlap="1" wp14:anchorId="174AA5B1" wp14:editId="28B52A0E">
-            <wp:simplePos x="0" y="0"/>
-            <wp:positionH relativeFrom="margin">
-              <wp:posOffset>4196080</wp:posOffset>
-            </wp:positionH>
-            <wp:positionV relativeFrom="paragraph">
-              <wp:posOffset>376555</wp:posOffset>
-            </wp:positionV>
-            <wp:extent cx="2153285" cy="2110740"/>
-            <wp:effectExtent l="0" t="0" r="0" b="3810"/>
-            <wp:wrapTight wrapText="bothSides">
-              <wp:wrapPolygon edited="0">
-                <wp:start x="0" y="0"/>
-                <wp:lineTo x="0" y="21444"/>
-                <wp:lineTo x="21403" y="21444"/>
-                <wp:lineTo x="21403" y="0"/>
-                <wp:lineTo x="0" y="0"/>
-              </wp:wrapPolygon>
-            </wp:wrapTight>
-            <wp:docPr id="2021324987" name="Picture 1"/>
-            <wp:cNvGraphicFramePr>
-              <a:graphicFrameLocks xmlns:a="http://schemas.openxmlformats.org/drawingml/2006/main" noChangeAspect="1"/>
-            </wp:cNvGraphicFramePr>
-            <a:graphic xmlns:a="http://schemas.openxmlformats.org/drawingml/2006/main">
-              <a:graphicData uri="http://schemas.openxmlformats.org/drawingml/2006/picture">
-                <pic:pic xmlns:pic="http://schemas.openxmlformats.org/drawingml/2006/picture">
-                  <pic:nvPicPr>
-                    <pic:cNvPr id="2021324987" name=""/>
-                    <pic:cNvPicPr/>
-                  </pic:nvPicPr>
-                  <pic:blipFill>
-                    <a:blip r:embed="rId10" cstate="print">
-                      <a:extLst>
-                        <a:ext uri="{28A0092B-C50C-407E-A947-70E740481C1C}">
-                          <a14:useLocalDpi xmlns:a14="http://schemas.microsoft.com/office/drawing/2010/main" val="0"/>
-                        </a:ext>
-                      </a:extLst>
-                    </a:blip>
-                    <a:stretch>
-                      <a:fillRect/>
-                    </a:stretch>
-                  </pic:blipFill>
-                  <pic:spPr>
-                    <a:xfrm>
-                      <a:off x="0" y="0"/>
-                      <a:ext cx="2153285" cy="2110740"/>
-                    </a:xfrm>
-                    <a:prstGeom prst="rect">
-                      <a:avLst/>
-                    </a:prstGeom>
-                  </pic:spPr>
-                </pic:pic>
-              </a:graphicData>
-            </a:graphic>
-            <wp14:sizeRelH relativeFrom="margin">
-              <wp14:pctWidth>0</wp14:pctWidth>
-            </wp14:sizeRelH>
-            <wp14:sizeRelV relativeFrom="margin">
-              <wp14:pctHeight>0</wp14:pctHeight>
-            </wp14:sizeRelV>
-          </wp:anchor>
-        </w:drawing>
+        <w:t>SEO</w:t>
       </w:r>
+    </w:p>
+    <w:p>
+      <w:pPr>
+        <w:tabs>
+          <w:tab w:val="left" w:pos="3315"/>
+        </w:tabs>
+        <w:spacing w:after="0"/>
+        <w:rPr>
+          <w:rFonts w:ascii="PlaidS" w:hAnsi="PlaidS" w:cs="Arial"/>
+          <w:sz w:val="28"/>
+          <w:szCs w:val="28"/>
+          <w:shd w:val="clear" w:color="auto" w:fill="FAF9F8"/>
+        </w:rPr>
+      </w:pPr>
+    </w:p>
+    <w:p>
+      <w:pPr>
+        <w:tabs>
+          <w:tab w:val="left" w:pos="3315"/>
+        </w:tabs>
+        <w:spacing w:after="0"/>
+        <w:rPr>
+          <w:rFonts w:ascii="PlaidS" w:hAnsi="PlaidS" w:cs="Arial"/>
+          <w:b/>
+          <w:bCs/>
+          <w:shd w:val="clear" w:color="auto" w:fill="FAF9F8"/>
+        </w:rPr>
+      </w:pPr>
       <w:r>
         <w:rPr>
           <w:rFonts w:ascii="PlaidS" w:hAnsi="PlaidS" w:cs="Arial"/>
-          <w:noProof/>
-          <w:shd w:val="clear" w:color="auto" w:fill="FAF9F8"/>
-        </w:rPr>
-        <w:drawing>
-          <wp:anchor distT="0" distB="0" distL="114300" distR="114300" simplePos="0" relativeHeight="251658240" behindDoc="0" locked="0" layoutInCell="1" allowOverlap="1" wp14:anchorId="55C507EB" wp14:editId="62EA9AFE">
-            <wp:simplePos x="0" y="0"/>
-            <wp:positionH relativeFrom="margin">
-              <wp:posOffset>-45720</wp:posOffset>
-            </wp:positionH>
-            <wp:positionV relativeFrom="paragraph">
-              <wp:posOffset>360934</wp:posOffset>
-            </wp:positionV>
-            <wp:extent cx="2322195" cy="1668780"/>
-            <wp:effectExtent l="0" t="0" r="1905" b="7620"/>
-            <wp:wrapSquare wrapText="bothSides"/>
-            <wp:docPr id="1220151359" name="Picture 1"/>
-            <wp:cNvGraphicFramePr>
-              <a:graphicFrameLocks xmlns:a="http://schemas.openxmlformats.org/drawingml/2006/main" noChangeAspect="1"/>
-            </wp:cNvGraphicFramePr>
-            <a:graphic xmlns:a="http://schemas.openxmlformats.org/drawingml/2006/main">
-              <a:graphicData uri="http://schemas.openxmlformats.org/drawingml/2006/picture">
-                <pic:pic xmlns:pic="http://schemas.openxmlformats.org/drawingml/2006/picture">
-                  <pic:nvPicPr>
-                    <pic:cNvPr id="1220151359" name=""/>
-                    <pic:cNvPicPr/>
-                  </pic:nvPicPr>
-                  <pic:blipFill>
-                    <a:blip r:embed="rId11" cstate="print">
-                      <a:extLst>
-                        <a:ext uri="{28A0092B-C50C-407E-A947-70E740481C1C}">
-                          <a14:useLocalDpi xmlns:a14="http://schemas.microsoft.com/office/drawing/2010/main" val="0"/>
-                        </a:ext>
-                      </a:extLst>
-                    </a:blip>
-                    <a:stretch>
-                      <a:fillRect/>
-                    </a:stretch>
-                  </pic:blipFill>
-                  <pic:spPr>
-                    <a:xfrm>
-                      <a:off x="0" y="0"/>
-                      <a:ext cx="2322195" cy="1668780"/>
-                    </a:xfrm>
-                    <a:prstGeom prst="rect">
-                      <a:avLst/>
-                    </a:prstGeom>
-                  </pic:spPr>
-                </pic:pic>
-              </a:graphicData>
-            </a:graphic>
-            <wp14:sizeRelH relativeFrom="margin">
-              <wp14:pctWidth>0</wp14:pctWidth>
-            </wp14:sizeRelH>
-            <wp14:sizeRelV relativeFrom="margin">
-              <wp14:pctHeight>0</wp14:pctHeight>
-            </wp14:sizeRelV>
-          </wp:anchor>
-        </w:drawing>
+          <w:b/>
+          <w:bCs/>
+          <w:shd w:val="clear" w:color="auto" w:fill="FAF9F8"/>
+        </w:rPr>
+        <w:t>SEO optimalisatie</w:t>
+      </w:r>
+    </w:p>
+    <w:p>
+      <w:pPr>
+        <w:tabs>
+          <w:tab w:val="left" w:pos="3315"/>
+        </w:tabs>
+        <w:spacing w:after="0"/>
+        <w:rPr>
+          <w:rFonts w:ascii="PlaidS" w:hAnsi="PlaidS" w:cs="Arial"/>
+          <w:shd w:val="clear" w:color="auto" w:fill="FAF9F8"/>
+        </w:rPr>
+      </w:pPr>
+      <w:r>
+        <w:rPr>
+          <w:rFonts w:ascii="PlaidS" w:hAnsi="PlaidS" w:cs="Arial"/>
+          <w:shd w:val="clear" w:color="auto" w:fill="FAF9F8"/>
+        </w:rPr>
+        <w:t>De beste manier waarop meneer Van Ginneke meer bezoekers kan trekken is door zijn site te optimaliseren voor organische zoekopdrachten. Dit kan hij doen door duidelijk op de website te vermelden waar hij voor staat. Maar dit kan bijvoorbeeld ook door zinnen te gebruiken als: “Architect door heel Nederland” of “Architect in Rhenen”. Dit zou hij als titel op de voorpagina kunnen zetten.</w:t>
+      </w:r>
+    </w:p>
+    <w:p>
+      <w:pPr>
+        <w:tabs>
+          <w:tab w:val="left" w:pos="3315"/>
+        </w:tabs>
+        <w:spacing w:after="0"/>
+        <w:rPr>
+          <w:rFonts w:ascii="PlaidS" w:hAnsi="PlaidS" w:cs="Arial"/>
+          <w:shd w:val="clear" w:color="auto" w:fill="FAF9F8"/>
+        </w:rPr>
+      </w:pPr>
+    </w:p>
+    <w:p>
+      <w:pPr>
+        <w:tabs>
+          <w:tab w:val="left" w:pos="3315"/>
+        </w:tabs>
+        <w:spacing w:after="0"/>
+        <w:rPr>
+          <w:rFonts w:ascii="PlaidS" w:hAnsi="PlaidS" w:cs="Arial"/>
+          <w:shd w:val="clear" w:color="auto" w:fill="FAF9F8"/>
+        </w:rPr>
+      </w:pPr>
+      <w:r>
+        <w:rPr>
+          <w:rFonts w:ascii="PlaidS" w:hAnsi="PlaidS" w:cs="Arial"/>
+          <w:shd w:val="clear" w:color="auto" w:fill="FAF9F8"/>
+        </w:rPr>
+        <w:t>Hij moet alleen wel zorgen dat hij nuttige informatie neerzet en niet te veel herhaald. Om erachter te komen welke long-</w:t>
       </w:r>
       <w:proofErr w:type="spellStart"/>
       <w:r>
         <w:rPr>
           <w:rFonts w:ascii="PlaidS" w:hAnsi="PlaidS" w:cs="Arial"/>
-          <w:b/>
-          <w:bCs/>
-          <w:shd w:val="clear" w:color="auto" w:fill="FAF9F8"/>
-        </w:rPr>
-        <w:t>Wireframes</w:t>
+          <w:shd w:val="clear" w:color="auto" w:fill="FAF9F8"/>
+        </w:rPr>
+        <w:t>tail</w:t>
       </w:r>
       <w:proofErr w:type="spellEnd"/>
-    </w:p>
-    <w:p>
-      <w:pPr>
-        <w:rPr>
-          <w:rFonts w:ascii="PlaidS" w:hAnsi="PlaidS" w:cs="Arial"/>
-          <w:shd w:val="clear" w:color="auto" w:fill="FAF9F8"/>
-        </w:rPr>
-      </w:pPr>
       <w:r>
         <w:rPr>
           <w:rFonts w:ascii="PlaidS" w:hAnsi="PlaidS" w:cs="Arial"/>
-          <w:noProof/>
-          <w:shd w:val="clear" w:color="auto" w:fill="FAF9F8"/>
-        </w:rPr>
-        <w:drawing>
-          <wp:anchor distT="0" distB="0" distL="114300" distR="114300" simplePos="0" relativeHeight="251661312" behindDoc="0" locked="0" layoutInCell="1" allowOverlap="1" wp14:anchorId="77F23423" wp14:editId="501B0F6D">
-            <wp:simplePos x="0" y="0"/>
-            <wp:positionH relativeFrom="margin">
-              <wp:align>left</wp:align>
-            </wp:positionH>
-            <wp:positionV relativeFrom="paragraph">
-              <wp:posOffset>1954479</wp:posOffset>
-            </wp:positionV>
-            <wp:extent cx="984885" cy="1923415"/>
-            <wp:effectExtent l="0" t="0" r="5715" b="635"/>
-            <wp:wrapSquare wrapText="bothSides"/>
-            <wp:docPr id="1000804514" name="Picture 1"/>
-            <wp:cNvGraphicFramePr>
-              <a:graphicFrameLocks xmlns:a="http://schemas.openxmlformats.org/drawingml/2006/main" noChangeAspect="1"/>
-            </wp:cNvGraphicFramePr>
-            <a:graphic xmlns:a="http://schemas.openxmlformats.org/drawingml/2006/main">
-              <a:graphicData uri="http://schemas.openxmlformats.org/drawingml/2006/picture">
-                <pic:pic xmlns:pic="http://schemas.openxmlformats.org/drawingml/2006/picture">
-                  <pic:nvPicPr>
-                    <pic:cNvPr id="1000804514" name=""/>
-                    <pic:cNvPicPr/>
-                  </pic:nvPicPr>
-                  <pic:blipFill>
-                    <a:blip r:embed="rId12" cstate="print">
-                      <a:extLst>
-                        <a:ext uri="{28A0092B-C50C-407E-A947-70E740481C1C}">
-                          <a14:useLocalDpi xmlns:a14="http://schemas.microsoft.com/office/drawing/2010/main" val="0"/>
-                        </a:ext>
-                      </a:extLst>
-                    </a:blip>
-                    <a:stretch>
-                      <a:fillRect/>
-                    </a:stretch>
-                  </pic:blipFill>
-                  <pic:spPr>
-                    <a:xfrm>
-                      <a:off x="0" y="0"/>
-                      <a:ext cx="984885" cy="1923415"/>
-                    </a:xfrm>
-                    <a:prstGeom prst="rect">
-                      <a:avLst/>
-                    </a:prstGeom>
-                  </pic:spPr>
-                </pic:pic>
-              </a:graphicData>
-            </a:graphic>
-            <wp14:sizeRelH relativeFrom="margin">
-              <wp14:pctWidth>0</wp14:pctWidth>
-            </wp14:sizeRelH>
-            <wp14:sizeRelV relativeFrom="margin">
-              <wp14:pctHeight>0</wp14:pctHeight>
-            </wp14:sizeRelV>
-          </wp:anchor>
-        </w:drawing>
+          <w:shd w:val="clear" w:color="auto" w:fill="FAF9F8"/>
+        </w:rPr>
+        <w:t xml:space="preserve"> zoekwoorden Van Ginneke het beste kan gebruiken op zijn website en om er achter te komen hoe zijn website het doet in de zoekresultaten kan hij de tool; Google Search Console gebruiken. Deze tool geeft veel info over hoe </w:t>
       </w:r>
       <w:r>
         <w:rPr>
           <w:rFonts w:ascii="PlaidS" w:hAnsi="PlaidS" w:cs="Arial"/>
-          <w:noProof/>
-          <w:shd w:val="clear" w:color="auto" w:fill="FAF9F8"/>
-        </w:rPr>
-        <w:drawing>
-          <wp:anchor distT="0" distB="0" distL="114300" distR="114300" simplePos="0" relativeHeight="251659264" behindDoc="0" locked="0" layoutInCell="1" allowOverlap="1" wp14:anchorId="34FC41BE" wp14:editId="3714C262">
-            <wp:simplePos x="0" y="0"/>
-            <wp:positionH relativeFrom="column">
-              <wp:posOffset>2340864</wp:posOffset>
-            </wp:positionH>
-            <wp:positionV relativeFrom="paragraph">
-              <wp:posOffset>36576</wp:posOffset>
-            </wp:positionV>
-            <wp:extent cx="1771650" cy="2486660"/>
-            <wp:effectExtent l="0" t="0" r="0" b="8890"/>
-            <wp:wrapSquare wrapText="bothSides"/>
-            <wp:docPr id="2062491532" name="Picture 1"/>
-            <wp:cNvGraphicFramePr>
-              <a:graphicFrameLocks xmlns:a="http://schemas.openxmlformats.org/drawingml/2006/main" noChangeAspect="1"/>
-            </wp:cNvGraphicFramePr>
-            <a:graphic xmlns:a="http://schemas.openxmlformats.org/drawingml/2006/main">
-              <a:graphicData uri="http://schemas.openxmlformats.org/drawingml/2006/picture">
-                <pic:pic xmlns:pic="http://schemas.openxmlformats.org/drawingml/2006/picture">
-                  <pic:nvPicPr>
-                    <pic:cNvPr id="2062491532" name=""/>
-                    <pic:cNvPicPr/>
-                  </pic:nvPicPr>
-                  <pic:blipFill>
-                    <a:blip r:embed="rId13" cstate="print">
-                      <a:extLst>
-                        <a:ext uri="{28A0092B-C50C-407E-A947-70E740481C1C}">
-                          <a14:useLocalDpi xmlns:a14="http://schemas.microsoft.com/office/drawing/2010/main" val="0"/>
-                        </a:ext>
-                      </a:extLst>
-                    </a:blip>
-                    <a:stretch>
-                      <a:fillRect/>
-                    </a:stretch>
-                  </pic:blipFill>
-                  <pic:spPr>
-                    <a:xfrm>
-                      <a:off x="0" y="0"/>
-                      <a:ext cx="1771650" cy="2486660"/>
-                    </a:xfrm>
-                    <a:prstGeom prst="rect">
-                      <a:avLst/>
-                    </a:prstGeom>
-                  </pic:spPr>
-                </pic:pic>
-              </a:graphicData>
-            </a:graphic>
-          </wp:anchor>
-        </w:drawing>
+          <w:shd w:val="clear" w:color="auto" w:fill="FAF9F8"/>
+        </w:rPr>
+        <w:t>potentiële</w:t>
       </w:r>
       <w:r>
         <w:rPr>
           <w:rFonts w:ascii="PlaidS" w:hAnsi="PlaidS" w:cs="Arial"/>
           <w:shd w:val="clear" w:color="auto" w:fill="FAF9F8"/>
         </w:rPr>
-        <w:t xml:space="preserve">   </w:t>
+        <w:t xml:space="preserve"> klanten je website vinden.</w:t>
       </w:r>
     </w:p>
     <w:p>
       <w:pPr>
-        <w:rPr>
-          <w:rFonts w:ascii="PlaidS" w:hAnsi="PlaidS" w:cs="Arial"/>
-          <w:b/>
-          <w:bCs/>
+        <w:tabs>
+          <w:tab w:val="left" w:pos="3315"/>
+        </w:tabs>
+        <w:spacing w:after="0"/>
+        <w:rPr>
+          <w:rFonts w:ascii="PlaidS" w:hAnsi="PlaidS" w:cs="Arial"/>
+          <w:shd w:val="clear" w:color="auto" w:fill="FAF9F8"/>
+        </w:rPr>
+      </w:pPr>
+    </w:p>
+    <w:p>
+      <w:pPr>
+        <w:tabs>
+          <w:tab w:val="left" w:pos="3315"/>
+        </w:tabs>
+        <w:spacing w:after="0"/>
+        <w:rPr>
+          <w:rFonts w:ascii="PlaidS" w:hAnsi="PlaidS" w:cs="Arial"/>
           <w:shd w:val="clear" w:color="auto" w:fill="FAF9F8"/>
         </w:rPr>
       </w:pPr>
       <w:r>
         <w:rPr>
           <w:rFonts w:ascii="PlaidS" w:hAnsi="PlaidS" w:cs="Arial"/>
-          <w:noProof/>
-          <w:shd w:val="clear" w:color="auto" w:fill="FAF9F8"/>
-        </w:rPr>
-        <w:drawing>
-          <wp:anchor distT="0" distB="0" distL="114300" distR="114300" simplePos="0" relativeHeight="251663360" behindDoc="1" locked="0" layoutInCell="1" allowOverlap="1" wp14:anchorId="63DEB019" wp14:editId="4A6D462E">
-            <wp:simplePos x="0" y="0"/>
-            <wp:positionH relativeFrom="column">
-              <wp:posOffset>4220936</wp:posOffset>
-            </wp:positionH>
-            <wp:positionV relativeFrom="paragraph">
-              <wp:posOffset>194038</wp:posOffset>
-            </wp:positionV>
-            <wp:extent cx="1304290" cy="3443605"/>
-            <wp:effectExtent l="0" t="0" r="0" b="4445"/>
-            <wp:wrapTight wrapText="bothSides">
-              <wp:wrapPolygon edited="0">
-                <wp:start x="0" y="0"/>
-                <wp:lineTo x="0" y="21508"/>
-                <wp:lineTo x="21137" y="21508"/>
-                <wp:lineTo x="21137" y="0"/>
-                <wp:lineTo x="0" y="0"/>
-              </wp:wrapPolygon>
-            </wp:wrapTight>
-            <wp:docPr id="147691283" name="Picture 1"/>
-            <wp:cNvGraphicFramePr>
-              <a:graphicFrameLocks xmlns:a="http://schemas.openxmlformats.org/drawingml/2006/main" noChangeAspect="1"/>
-            </wp:cNvGraphicFramePr>
-            <a:graphic xmlns:a="http://schemas.openxmlformats.org/drawingml/2006/main">
-              <a:graphicData uri="http://schemas.openxmlformats.org/drawingml/2006/picture">
-                <pic:pic xmlns:pic="http://schemas.openxmlformats.org/drawingml/2006/picture">
-                  <pic:nvPicPr>
-                    <pic:cNvPr id="147691283" name=""/>
-                    <pic:cNvPicPr/>
-                  </pic:nvPicPr>
-                  <pic:blipFill>
-                    <a:blip r:embed="rId14">
-                      <a:extLst>
-                        <a:ext uri="{28A0092B-C50C-407E-A947-70E740481C1C}">
-                          <a14:useLocalDpi xmlns:a14="http://schemas.microsoft.com/office/drawing/2010/main" val="0"/>
-                        </a:ext>
-                      </a:extLst>
-                    </a:blip>
-                    <a:stretch>
-                      <a:fillRect/>
-                    </a:stretch>
-                  </pic:blipFill>
-                  <pic:spPr>
-                    <a:xfrm>
-                      <a:off x="0" y="0"/>
-                      <a:ext cx="1304290" cy="3443605"/>
-                    </a:xfrm>
-                    <a:prstGeom prst="rect">
-                      <a:avLst/>
-                    </a:prstGeom>
-                  </pic:spPr>
-                </pic:pic>
-              </a:graphicData>
-            </a:graphic>
-          </wp:anchor>
-        </w:drawing>
-      </w:r>
-      <w:r>
-        <w:rPr>
-          <w:rFonts w:ascii="PlaidS" w:hAnsi="PlaidS" w:cs="Arial"/>
-          <w:noProof/>
-          <w:shd w:val="clear" w:color="auto" w:fill="FAF9F8"/>
-        </w:rPr>
-        <w:drawing>
-          <wp:anchor distT="0" distB="0" distL="114300" distR="114300" simplePos="0" relativeHeight="251662336" behindDoc="0" locked="0" layoutInCell="1" allowOverlap="1" wp14:anchorId="4B8BD1FD" wp14:editId="48237AE6">
-            <wp:simplePos x="0" y="0"/>
-            <wp:positionH relativeFrom="column">
-              <wp:posOffset>2351314</wp:posOffset>
-            </wp:positionH>
-            <wp:positionV relativeFrom="paragraph">
-              <wp:posOffset>528774</wp:posOffset>
-            </wp:positionV>
-            <wp:extent cx="1355090" cy="3566795"/>
-            <wp:effectExtent l="0" t="0" r="0" b="0"/>
-            <wp:wrapSquare wrapText="bothSides"/>
-            <wp:docPr id="803758507" name="Picture 1"/>
-            <wp:cNvGraphicFramePr>
-              <a:graphicFrameLocks xmlns:a="http://schemas.openxmlformats.org/drawingml/2006/main" noChangeAspect="1"/>
-            </wp:cNvGraphicFramePr>
-            <a:graphic xmlns:a="http://schemas.openxmlformats.org/drawingml/2006/main">
-              <a:graphicData uri="http://schemas.openxmlformats.org/drawingml/2006/picture">
-                <pic:pic xmlns:pic="http://schemas.openxmlformats.org/drawingml/2006/picture">
-                  <pic:nvPicPr>
-                    <pic:cNvPr id="803758507" name=""/>
-                    <pic:cNvPicPr/>
-                  </pic:nvPicPr>
-                  <pic:blipFill>
-                    <a:blip r:embed="rId15">
-                      <a:extLst>
-                        <a:ext uri="{28A0092B-C50C-407E-A947-70E740481C1C}">
-                          <a14:useLocalDpi xmlns:a14="http://schemas.microsoft.com/office/drawing/2010/main" val="0"/>
-                        </a:ext>
-                      </a:extLst>
-                    </a:blip>
-                    <a:stretch>
-                      <a:fillRect/>
-                    </a:stretch>
-                  </pic:blipFill>
-                  <pic:spPr>
-                    <a:xfrm>
-                      <a:off x="0" y="0"/>
-                      <a:ext cx="1355090" cy="3566795"/>
-                    </a:xfrm>
-                    <a:prstGeom prst="rect">
-                      <a:avLst/>
-                    </a:prstGeom>
-                  </pic:spPr>
-                </pic:pic>
-              </a:graphicData>
-            </a:graphic>
-            <wp14:sizeRelH relativeFrom="margin">
-              <wp14:pctWidth>0</wp14:pctWidth>
-            </wp14:sizeRelH>
-            <wp14:sizeRelV relativeFrom="margin">
-              <wp14:pctHeight>0</wp14:pctHeight>
-            </wp14:sizeRelV>
-          </wp:anchor>
-        </w:drawing>
-      </w:r>
-      <w:r>
-        <w:rPr>
-          <w:rFonts w:ascii="PlaidS" w:hAnsi="PlaidS" w:cs="Arial"/>
-          <w:shd w:val="clear" w:color="auto" w:fill="FAF9F8"/>
-        </w:rPr>
-        <w:t xml:space="preserve">   </w:t>
-      </w:r>
-      <w:r>
-        <w:rPr>
-          <w:rFonts w:ascii="PlaidS" w:hAnsi="PlaidS" w:cs="Arial"/>
-          <w:shd w:val="clear" w:color="auto" w:fill="FAF9F8"/>
-        </w:rPr>
-        <w:br w:type="page"/>
-      </w:r>
-      <w:r>
-        <w:rPr>
-          <w:rFonts w:ascii="PlaidS" w:hAnsi="PlaidS" w:cs="Arial"/>
-          <w:b/>
-          <w:bCs/>
-          <w:shd w:val="clear" w:color="auto" w:fill="FAF9F8"/>
-        </w:rPr>
-        <w:lastRenderedPageBreak/>
-        <w:t>Planning</w:t>
+          <w:shd w:val="clear" w:color="auto" w:fill="FAF9F8"/>
+        </w:rPr>
+        <w:t>Ook kan hij met behulp van een Google Analytics gegevens zoals het aantal bezoeken en waar mensen het meeste op klikken achterhalen. Aan de hand van deze gegevens kan Van Ginneke zijn website weer beter optimaliseren om meer organisch zoekverkeer te genereren.</w:t>
       </w:r>
     </w:p>
-    <w:tbl>
-      <w:tblPr>
-        <w:tblStyle w:val="TableGrid"/>
-        <w:tblW w:w="0" w:type="auto"/>
-        <w:tblLook w:val="04A0" w:firstRow="1" w:lastRow="0" w:firstColumn="1" w:lastColumn="0" w:noHBand="0" w:noVBand="1"/>
-      </w:tblPr>
-      <w:tblGrid>
-        <w:gridCol w:w="1555"/>
-        <w:gridCol w:w="8515"/>
-      </w:tblGrid>
-      <w:tr>
-        <w:tc>
-          <w:tcPr>
-            <w:tcW w:w="1555" w:type="dxa"/>
-          </w:tcPr>
-          <w:p>
-            <w:pPr>
-              <w:rPr>
-                <w:rFonts w:ascii="PlaidS" w:hAnsi="PlaidS" w:cs="Arial"/>
-                <w:b/>
-                <w:bCs/>
-                <w:shd w:val="clear" w:color="auto" w:fill="FAF9F8"/>
-              </w:rPr>
-            </w:pPr>
-            <w:r>
-              <w:rPr>
-                <w:rFonts w:ascii="PlaidS" w:hAnsi="PlaidS" w:cs="Arial"/>
-                <w:b/>
-                <w:bCs/>
-                <w:shd w:val="clear" w:color="auto" w:fill="FAF9F8"/>
-              </w:rPr>
-              <w:t>Datum</w:t>
-            </w:r>
-          </w:p>
-        </w:tc>
-        <w:tc>
-          <w:tcPr>
-            <w:tcW w:w="8515" w:type="dxa"/>
-          </w:tcPr>
-          <w:p>
-            <w:pPr>
-              <w:rPr>
-                <w:rFonts w:ascii="PlaidS" w:hAnsi="PlaidS" w:cs="Arial"/>
-                <w:b/>
-                <w:bCs/>
-                <w:shd w:val="clear" w:color="auto" w:fill="FAF9F8"/>
-              </w:rPr>
-            </w:pPr>
-            <w:r>
-              <w:rPr>
-                <w:rFonts w:ascii="PlaidS" w:hAnsi="PlaidS" w:cs="Arial"/>
-                <w:b/>
-                <w:bCs/>
-                <w:shd w:val="clear" w:color="auto" w:fill="FAF9F8"/>
-              </w:rPr>
-              <w:t>Taak</w:t>
-            </w:r>
-          </w:p>
-        </w:tc>
-      </w:tr>
-      <w:tr>
-        <w:tc>
-          <w:tcPr>
-            <w:tcW w:w="1555" w:type="dxa"/>
-          </w:tcPr>
-          <w:p>
-            <w:pPr>
-              <w:rPr>
-                <w:rFonts w:ascii="PlaidS" w:hAnsi="PlaidS" w:cs="Arial"/>
-                <w:shd w:val="clear" w:color="auto" w:fill="FAF9F8"/>
-              </w:rPr>
-            </w:pPr>
-            <w:r>
-              <w:rPr>
-                <w:rFonts w:ascii="PlaidS" w:hAnsi="PlaidS" w:cs="Arial"/>
-                <w:shd w:val="clear" w:color="auto" w:fill="FAF9F8"/>
-              </w:rPr>
-              <w:t>8 mei 2023</w:t>
-            </w:r>
-          </w:p>
-        </w:tc>
-        <w:tc>
-          <w:tcPr>
-            <w:tcW w:w="8515" w:type="dxa"/>
-          </w:tcPr>
-          <w:p>
-            <w:pPr>
-              <w:rPr>
-                <w:rFonts w:ascii="PlaidS" w:hAnsi="PlaidS" w:cs="Arial"/>
-                <w:shd w:val="clear" w:color="auto" w:fill="FAF9F8"/>
-              </w:rPr>
-            </w:pPr>
-            <w:r>
-              <w:rPr>
-                <w:rFonts w:ascii="PlaidS" w:hAnsi="PlaidS" w:cs="Arial"/>
-                <w:shd w:val="clear" w:color="auto" w:fill="FAF9F8"/>
-              </w:rPr>
-              <w:t>Pitch klant en Plan van Aanpak schrijven</w:t>
-            </w:r>
-          </w:p>
-        </w:tc>
-      </w:tr>
-      <w:tr>
-        <w:tc>
-          <w:tcPr>
-            <w:tcW w:w="1555" w:type="dxa"/>
-          </w:tcPr>
-          <w:p>
-            <w:pPr>
-              <w:rPr>
-                <w:rFonts w:ascii="PlaidS" w:hAnsi="PlaidS" w:cs="Arial"/>
-                <w:shd w:val="clear" w:color="auto" w:fill="FAF9F8"/>
-              </w:rPr>
-            </w:pPr>
-            <w:r>
-              <w:rPr>
-                <w:rFonts w:ascii="PlaidS" w:hAnsi="PlaidS" w:cs="Arial"/>
-                <w:shd w:val="clear" w:color="auto" w:fill="FAF9F8"/>
-              </w:rPr>
-              <w:t>15 mei 2023</w:t>
-            </w:r>
-          </w:p>
-        </w:tc>
-        <w:tc>
-          <w:tcPr>
-            <w:tcW w:w="8515" w:type="dxa"/>
-          </w:tcPr>
-          <w:p>
-            <w:pPr>
-              <w:rPr>
-                <w:rFonts w:ascii="PlaidS" w:hAnsi="PlaidS" w:cs="Arial"/>
-                <w:shd w:val="clear" w:color="auto" w:fill="FAF9F8"/>
-              </w:rPr>
-            </w:pPr>
-            <w:r>
-              <w:rPr>
-                <w:rFonts w:ascii="PlaidS" w:hAnsi="PlaidS" w:cs="Arial"/>
-                <w:shd w:val="clear" w:color="auto" w:fill="FAF9F8"/>
-              </w:rPr>
-              <w:t>Folderstructuur Sass opstellen verschillende pagina’s aanmaken en HTML structuur opstellen.</w:t>
-            </w:r>
-          </w:p>
-        </w:tc>
-      </w:tr>
-      <w:tr>
-        <w:tc>
-          <w:tcPr>
-            <w:tcW w:w="1555" w:type="dxa"/>
-          </w:tcPr>
-          <w:p>
-            <w:pPr>
-              <w:rPr>
-                <w:rFonts w:ascii="PlaidS" w:hAnsi="PlaidS" w:cs="Arial"/>
-                <w:shd w:val="clear" w:color="auto" w:fill="FAF9F8"/>
-              </w:rPr>
-            </w:pPr>
-            <w:r>
-              <w:rPr>
-                <w:rFonts w:ascii="PlaidS" w:hAnsi="PlaidS" w:cs="Arial"/>
-                <w:shd w:val="clear" w:color="auto" w:fill="FAF9F8"/>
-              </w:rPr>
-              <w:t>22 mei 2023</w:t>
-            </w:r>
-          </w:p>
-        </w:tc>
-        <w:tc>
-          <w:tcPr>
-            <w:tcW w:w="8515" w:type="dxa"/>
-          </w:tcPr>
-          <w:p>
-            <w:pPr>
-              <w:rPr>
-                <w:rFonts w:ascii="PlaidS" w:hAnsi="PlaidS" w:cs="Arial"/>
-                <w:shd w:val="clear" w:color="auto" w:fill="FAF9F8"/>
-              </w:rPr>
-            </w:pPr>
-            <w:r>
-              <w:rPr>
-                <w:rFonts w:ascii="PlaidS" w:hAnsi="PlaidS" w:cs="Arial"/>
-                <w:shd w:val="clear" w:color="auto" w:fill="FAF9F8"/>
-              </w:rPr>
-              <w:t xml:space="preserve">foto’s toevoegen en </w:t>
-            </w:r>
-            <w:proofErr w:type="spellStart"/>
-            <w:r>
-              <w:rPr>
-                <w:rFonts w:ascii="PlaidS" w:hAnsi="PlaidS" w:cs="Arial"/>
-                <w:shd w:val="clear" w:color="auto" w:fill="FAF9F8"/>
-              </w:rPr>
-              <w:t>teskten</w:t>
-            </w:r>
-            <w:proofErr w:type="spellEnd"/>
-            <w:r>
-              <w:rPr>
-                <w:rFonts w:ascii="PlaidS" w:hAnsi="PlaidS" w:cs="Arial"/>
-                <w:shd w:val="clear" w:color="auto" w:fill="FAF9F8"/>
-              </w:rPr>
-              <w:t xml:space="preserve"> invoegen en </w:t>
-            </w:r>
-            <w:proofErr w:type="spellStart"/>
-            <w:r>
-              <w:rPr>
-                <w:rFonts w:ascii="PlaidS" w:hAnsi="PlaidS" w:cs="Arial"/>
-                <w:shd w:val="clear" w:color="auto" w:fill="FAF9F8"/>
-              </w:rPr>
-              <w:t>stylen</w:t>
-            </w:r>
-            <w:proofErr w:type="spellEnd"/>
-            <w:r>
-              <w:rPr>
-                <w:rFonts w:ascii="PlaidS" w:hAnsi="PlaidS" w:cs="Arial"/>
-                <w:shd w:val="clear" w:color="auto" w:fill="FAF9F8"/>
-              </w:rPr>
-              <w:t xml:space="preserve"> van de website,</w:t>
-            </w:r>
-          </w:p>
-        </w:tc>
-      </w:tr>
-      <w:tr>
-        <w:tc>
-          <w:tcPr>
-            <w:tcW w:w="1555" w:type="dxa"/>
-          </w:tcPr>
-          <w:p>
-            <w:pPr>
-              <w:rPr>
-                <w:rFonts w:ascii="PlaidS" w:hAnsi="PlaidS" w:cs="Arial"/>
-                <w:shd w:val="clear" w:color="auto" w:fill="FAF9F8"/>
-              </w:rPr>
-            </w:pPr>
-            <w:r>
-              <w:rPr>
-                <w:rFonts w:ascii="PlaidS" w:hAnsi="PlaidS" w:cs="Arial"/>
-                <w:shd w:val="clear" w:color="auto" w:fill="FAF9F8"/>
-              </w:rPr>
-              <w:t>29 mei 2023</w:t>
-            </w:r>
-          </w:p>
-        </w:tc>
-        <w:tc>
-          <w:tcPr>
-            <w:tcW w:w="8515" w:type="dxa"/>
-          </w:tcPr>
-          <w:p>
-            <w:pPr>
-              <w:rPr>
-                <w:rFonts w:ascii="PlaidS" w:hAnsi="PlaidS" w:cs="Arial"/>
-                <w:shd w:val="clear" w:color="auto" w:fill="FAF9F8"/>
-              </w:rPr>
-            </w:pPr>
-            <w:proofErr w:type="spellStart"/>
-            <w:r>
-              <w:rPr>
-                <w:rFonts w:ascii="PlaidS" w:hAnsi="PlaidS" w:cs="Arial"/>
-                <w:shd w:val="clear" w:color="auto" w:fill="FAF9F8"/>
-              </w:rPr>
-              <w:t>Stylen</w:t>
-            </w:r>
-            <w:proofErr w:type="spellEnd"/>
-            <w:r>
-              <w:rPr>
-                <w:rFonts w:ascii="PlaidS" w:hAnsi="PlaidS" w:cs="Arial"/>
-                <w:shd w:val="clear" w:color="auto" w:fill="FAF9F8"/>
-              </w:rPr>
-              <w:t xml:space="preserve"> van de website en testen</w:t>
-            </w:r>
-          </w:p>
-        </w:tc>
-      </w:tr>
-      <w:tr>
-        <w:tc>
-          <w:tcPr>
-            <w:tcW w:w="1555" w:type="dxa"/>
-          </w:tcPr>
-          <w:p>
-            <w:pPr>
-              <w:rPr>
-                <w:rFonts w:ascii="PlaidS" w:hAnsi="PlaidS" w:cs="Arial"/>
-                <w:shd w:val="clear" w:color="auto" w:fill="FAF9F8"/>
-              </w:rPr>
-            </w:pPr>
-            <w:r>
-              <w:rPr>
-                <w:rFonts w:ascii="PlaidS" w:hAnsi="PlaidS" w:cs="Arial"/>
-                <w:shd w:val="clear" w:color="auto" w:fill="FAF9F8"/>
-              </w:rPr>
-              <w:t>5 juni 2023</w:t>
-            </w:r>
-          </w:p>
-        </w:tc>
-        <w:tc>
-          <w:tcPr>
-            <w:tcW w:w="8515" w:type="dxa"/>
-          </w:tcPr>
-          <w:p>
-            <w:pPr>
-              <w:rPr>
-                <w:rFonts w:ascii="PlaidS" w:hAnsi="PlaidS" w:cs="Arial"/>
-                <w:shd w:val="clear" w:color="auto" w:fill="FAF9F8"/>
-              </w:rPr>
-            </w:pPr>
-            <w:r>
-              <w:rPr>
-                <w:rFonts w:ascii="PlaidS" w:hAnsi="PlaidS" w:cs="Arial"/>
-                <w:shd w:val="clear" w:color="auto" w:fill="FAF9F8"/>
-              </w:rPr>
-              <w:t>Presenteren aan de klant</w:t>
-            </w:r>
-          </w:p>
-        </w:tc>
-      </w:tr>
-    </w:tbl>
     <w:p>
       <w:pPr>
-        <w:rPr>
-          <w:rFonts w:ascii="PlaidS" w:hAnsi="PlaidS" w:cs="Arial"/>
-          <w:b/>
-          <w:bCs/>
-          <w:i/>
-          <w:iCs/>
+        <w:tabs>
+          <w:tab w:val="left" w:pos="3315"/>
+        </w:tabs>
+        <w:spacing w:after="0"/>
+        <w:rPr>
+          <w:rFonts w:ascii="PlaidS" w:hAnsi="PlaidS" w:cs="Arial"/>
           <w:shd w:val="clear" w:color="auto" w:fill="FAF9F8"/>
         </w:rPr>
       </w:pPr>
     </w:p>
     <w:p>
       <w:pPr>
-        <w:rPr>
-          <w:rFonts w:ascii="PlaidS" w:hAnsi="PlaidS" w:cs="Arial"/>
-          <w:b/>
-          <w:bCs/>
-          <w:i/>
-          <w:iCs/>
-          <w:shd w:val="clear" w:color="auto" w:fill="FAF9F8"/>
-        </w:rPr>
-      </w:pPr>
+        <w:tabs>
+          <w:tab w:val="left" w:pos="3315"/>
+        </w:tabs>
+        <w:spacing w:after="0"/>
+        <w:rPr>
+          <w:rFonts w:ascii="PlaidS" w:hAnsi="PlaidS" w:cs="Arial"/>
+          <w:shd w:val="clear" w:color="auto" w:fill="FAF9F8"/>
+        </w:rPr>
+      </w:pPr>
+      <w:r>
+        <w:rPr>
+          <w:rFonts w:ascii="PlaidS" w:hAnsi="PlaidS" w:cs="Arial"/>
+          <w:shd w:val="clear" w:color="auto" w:fill="FAF9F8"/>
+        </w:rPr>
+        <w:t xml:space="preserve">Wat Van Ginneke nog meer kan doen is; meer </w:t>
+      </w:r>
       <w:proofErr w:type="spellStart"/>
       <w:r>
         <w:rPr>
           <w:rFonts w:ascii="PlaidS" w:hAnsi="PlaidS" w:cs="Arial"/>
-          <w:b/>
-          <w:bCs/>
-          <w:i/>
-          <w:iCs/>
-          <w:shd w:val="clear" w:color="auto" w:fill="FAF9F8"/>
-        </w:rPr>
-        <w:t>Note</w:t>
+          <w:shd w:val="clear" w:color="auto" w:fill="FAF9F8"/>
+        </w:rPr>
+        <w:t>social</w:t>
       </w:r>
       <w:proofErr w:type="spellEnd"/>
       <w:r>
         <w:rPr>
           <w:rFonts w:ascii="PlaidS" w:hAnsi="PlaidS" w:cs="Arial"/>
-          <w:b/>
-          <w:bCs/>
-          <w:i/>
-          <w:iCs/>
-          <w:shd w:val="clear" w:color="auto" w:fill="FAF9F8"/>
-        </w:rPr>
-        <w:t xml:space="preserve">: in deze weken ga ik ook thuis verder aan deze opdracht om er een mooi eindproduct van te maken. De exacte data zijn niet bekend. </w:t>
+          <w:shd w:val="clear" w:color="auto" w:fill="FAF9F8"/>
+        </w:rPr>
+        <w:t xml:space="preserve"> media kanalen maken om meer contact met zijn klanten te hebben. Denk bijvoorbeeld aan DIY video’s op YouTube of een Instagram pagina met de laatste projecten. Dit zorgt ervoor dat mensen je eerder vertrouwen als ondernemer.</w:t>
       </w:r>
     </w:p>
     <w:p>
       <w:pPr>
-        <w:rPr>
-          <w:rFonts w:ascii="PlaidS" w:hAnsi="PlaidS" w:cs="Arial"/>
-          <w:b/>
-          <w:bCs/>
-          <w:i/>
-          <w:iCs/>
+        <w:tabs>
+          <w:tab w:val="left" w:pos="3315"/>
+        </w:tabs>
+        <w:spacing w:after="0"/>
+        <w:rPr>
+          <w:rFonts w:ascii="PlaidS" w:hAnsi="PlaidS" w:cs="Arial"/>
+          <w:shd w:val="clear" w:color="auto" w:fill="FAF9F8"/>
+        </w:rPr>
+      </w:pPr>
+    </w:p>
+    <w:p>
+      <w:pPr>
+        <w:tabs>
+          <w:tab w:val="left" w:pos="3315"/>
+        </w:tabs>
+        <w:spacing w:after="0"/>
+        <w:rPr>
+          <w:rFonts w:ascii="PlaidS" w:hAnsi="PlaidS" w:cs="Arial"/>
           <w:shd w:val="clear" w:color="auto" w:fill="FAF9F8"/>
         </w:rPr>
       </w:pPr>
       <w:r>
         <w:rPr>
           <w:rFonts w:ascii="PlaidS" w:hAnsi="PlaidS" w:cs="Arial"/>
-          <w:b/>
-          <w:bCs/>
-          <w:i/>
-          <w:iCs/>
-          <w:shd w:val="clear" w:color="auto" w:fill="FAF9F8"/>
-        </w:rPr>
-        <w:br w:type="page"/>
+          <w:shd w:val="clear" w:color="auto" w:fill="FAF9F8"/>
+        </w:rPr>
+        <w:t>De website zou nog verbeterd kunnen worden door ervoor te zorgen dat paginatitels, metabeschrijvingen, URL-structuren en koppen geoptimaliseerd zijn voor zoekmachines.</w:t>
       </w:r>
     </w:p>
     <w:p>
       <w:pPr>
-        <w:rPr>
-          <w:rFonts w:ascii="PlaidS" w:hAnsi="PlaidS" w:cs="Arial"/>
-          <w:b/>
-          <w:bCs/>
+        <w:tabs>
+          <w:tab w:val="left" w:pos="3315"/>
+        </w:tabs>
+        <w:spacing w:after="0"/>
+        <w:rPr>
+          <w:rFonts w:ascii="PlaidS" w:hAnsi="PlaidS" w:cs="Arial"/>
+          <w:shd w:val="clear" w:color="auto" w:fill="FAF9F8"/>
+        </w:rPr>
+      </w:pPr>
+    </w:p>
+    <w:p>
+      <w:pPr>
+        <w:tabs>
+          <w:tab w:val="left" w:pos="3315"/>
+        </w:tabs>
+        <w:spacing w:after="0"/>
+        <w:rPr>
+          <w:rFonts w:ascii="PlaidS" w:hAnsi="PlaidS" w:cs="Arial"/>
           <w:shd w:val="clear" w:color="auto" w:fill="FAF9F8"/>
         </w:rPr>
       </w:pPr>
       <w:r>
         <w:rPr>
           <w:rFonts w:ascii="PlaidS" w:hAnsi="PlaidS" w:cs="Arial"/>
-          <w:b/>
-          <w:bCs/>
-          <w:shd w:val="clear" w:color="auto" w:fill="FAF9F8"/>
-        </w:rPr>
-        <w:lastRenderedPageBreak/>
-        <w:t>Web technieken</w:t>
+          <w:shd w:val="clear" w:color="auto" w:fill="FAF9F8"/>
+        </w:rPr>
+        <w:t>Er zijn nog talloze manieren om je website te optimaliseren voor meer organisch zoekveerkeer, maar naar mijn mening zijn dit de beste manieren om snel meer zoekverkeer te genereren.</w:t>
       </w:r>
     </w:p>
+    <w:p/>
     <w:p>
       <w:pPr>
-        <w:rPr>
-          <w:rFonts w:ascii="PlaidS" w:hAnsi="PlaidS" w:cs="Arial"/>
-          <w:shd w:val="clear" w:color="auto" w:fill="FAF9F8"/>
-        </w:rPr>
-      </w:pPr>
-      <w:r>
-        <w:rPr>
-          <w:rFonts w:ascii="PlaidS" w:hAnsi="PlaidS" w:cs="Arial"/>
-          <w:shd w:val="clear" w:color="auto" w:fill="FAF9F8"/>
-        </w:rPr>
-        <w:t xml:space="preserve">Voor dit project ga ik alleen </w:t>
-      </w:r>
-      <w:r>
-        <w:rPr>
-          <w:rFonts w:ascii="PlaidS" w:hAnsi="PlaidS" w:cs="Arial"/>
-          <w:shd w:val="clear" w:color="auto" w:fill="FAF9F8"/>
-        </w:rPr>
-        <w:t xml:space="preserve">HTML, CSS JavaScript en </w:t>
-      </w:r>
-      <w:r>
-        <w:rPr>
-          <w:rFonts w:ascii="PlaidS" w:hAnsi="PlaidS" w:cs="Arial"/>
-          <w:shd w:val="clear" w:color="auto" w:fill="FAF9F8"/>
-        </w:rPr>
-        <w:t>Sass gebruiken. Vooral omdat ik mijn skills op het gebruik van Sass wil verbeteren. Tevens is dit ook de ideale techniek voor een redelijk kleine website als deze. Ik heb al erg veel ervaring met CSS wat ervoor zorgt dat ik snel iets kan realiseren als ik met Sass werk. Ik heb niet al teveel tijd dus is het van essentieel belang dat ik een tool gebruik waar ik goed mee uit de voeten kan.</w:t>
-      </w:r>
+        <w:tabs>
+          <w:tab w:val="left" w:pos="3315"/>
+        </w:tabs>
+        <w:spacing w:after="0"/>
+        <w:rPr>
+          <w:rFonts w:ascii="PlaidS" w:hAnsi="PlaidS" w:cs="Arial"/>
+          <w:shd w:val="clear" w:color="auto" w:fill="FAF9F8"/>
+        </w:rPr>
+      </w:pPr>
     </w:p>
     <w:sectPr>
-      <w:headerReference w:type="even" r:id="rId16"/>
-      <w:headerReference w:type="default" r:id="rId17"/>
-      <w:footerReference w:type="even" r:id="rId18"/>
-      <w:footerReference w:type="default" r:id="rId19"/>
-      <w:headerReference w:type="first" r:id="rId20"/>
-      <w:footerReference w:type="first" r:id="rId21"/>
+      <w:headerReference w:type="even" r:id="rId10"/>
+      <w:headerReference w:type="default" r:id="rId11"/>
+      <w:footerReference w:type="even" r:id="rId12"/>
+      <w:footerReference w:type="default" r:id="rId13"/>
+      <w:headerReference w:type="first" r:id="rId14"/>
+      <w:footerReference w:type="first" r:id="rId15"/>
       <w:pgSz w:w="12240" w:h="15840"/>
       <w:pgMar w:top="1440" w:right="1080" w:bottom="1440" w:left="1080" w:header="576" w:footer="432" w:gutter="0"/>
       <w:pgNumType w:start="0"/>
@@ -4502,7 +3778,9 @@
   </w:compat>
   <w:rsids>
     <w:rsidRoot w:val="005E562D"/>
+    <w:rsid w:val="00033EAF"/>
     <w:rsid w:val="00083096"/>
+    <w:rsid w:val="001829E9"/>
     <w:rsid w:val="003D4BFB"/>
     <w:rsid w:val="003E5C8B"/>
     <w:rsid w:val="00431459"/>
@@ -4514,8 +3792,8 @@
     <w:rsid w:val="00926CCC"/>
     <w:rsid w:val="00B53261"/>
     <w:rsid w:val="00BC003F"/>
-    <w:rsid w:val="00C17A86"/>
     <w:rsid w:val="00D12D1F"/>
+    <w:rsid w:val="00F2398B"/>
     <w:rsid w:val="00F3618F"/>
     <w:rsid w:val="00F36D53"/>
     <w:rsid w:val="00FF5B9D"/>
@@ -5382,19 +4660,10 @@
 </file>
 
 <file path=customXml/item1.xml><?xml version="1.0" encoding="utf-8"?>
-<?mso-contentType ?>
-<FormTemplates xmlns="http://schemas.microsoft.com/sharepoint/v3/contenttype/forms">
-  <Display>DocumentLibraryForm</Display>
-  <Edit>AssetEditForm</Edit>
-  <New>DocumentLibraryForm</New>
-</FormTemplates>
+<b:Sources xmlns:b="http://schemas.openxmlformats.org/officeDocument/2006/bibliography" SelectedStyle="\APA.XSL" StyleName="APA"/>
 </file>
 
 <file path=customXml/item2.xml><?xml version="1.0" encoding="utf-8"?>
-<b:Sources xmlns:b="http://schemas.openxmlformats.org/officeDocument/2006/bibliography" SelectedStyle="\APA.XSL" StyleName="APA"/>
-</file>
-
-<file path=customXml/item3.xml><?xml version="1.0" encoding="utf-8"?>
 <outs:outSpaceData xmlns:outs="http://schemas.microsoft.com/office/2009/outspace/metadata">
   <outs:relatedDates/>
   <outs:relatedDocuments/>
@@ -5404,15 +4673,16 @@
 </outs:outSpaceData>
 </file>
 
-<file path=customXml/itemProps1.xml><?xml version="1.0" encoding="utf-8"?>
-<ds:datastoreItem xmlns:ds="http://schemas.openxmlformats.org/officeDocument/2006/customXml" ds:itemID="{B48A0457-9299-40B0-AE86-77B91C72FBD2}">
-  <ds:schemaRefs>
-    <ds:schemaRef ds:uri="http://schemas.microsoft.com/sharepoint/v3/contenttype/forms"/>
-  </ds:schemaRefs>
-</ds:datastoreItem>
+<file path=customXml/item3.xml><?xml version="1.0" encoding="utf-8"?>
+<?mso-contentType ?>
+<FormTemplates xmlns="http://schemas.microsoft.com/sharepoint/v3/contenttype/forms">
+  <Display>DocumentLibraryForm</Display>
+  <Edit>AssetEditForm</Edit>
+  <New>DocumentLibraryForm</New>
+</FormTemplates>
 </file>
 
-<file path=customXml/itemProps2.xml><?xml version="1.0" encoding="utf-8"?>
+<file path=customXml/itemProps1.xml><?xml version="1.0" encoding="utf-8"?>
 <ds:datastoreItem xmlns:ds="http://schemas.openxmlformats.org/officeDocument/2006/customXml" ds:itemID="{B29C25DC-CA74-4057-9619-AE627B75A599}">
   <ds:schemaRefs>
     <ds:schemaRef ds:uri="http://schemas.openxmlformats.org/officeDocument/2006/bibliography"/>
@@ -5420,10 +4690,18 @@
 </ds:datastoreItem>
 </file>
 
-<file path=customXml/itemProps3.xml><?xml version="1.0" encoding="utf-8"?>
+<file path=customXml/itemProps2.xml><?xml version="1.0" encoding="utf-8"?>
 <ds:datastoreItem xmlns:ds="http://schemas.openxmlformats.org/officeDocument/2006/customXml" ds:itemID="{8AA9BBAF-2A1F-4D95-901E-4FFB9D2C6CBC}">
   <ds:schemaRefs>
     <ds:schemaRef ds:uri="http://schemas.microsoft.com/office/2009/outspace/metadata"/>
   </ds:schemaRefs>
 </ds:datastoreItem>
+</file>
+
+<file path=customXml/itemProps3.xml><?xml version="1.0" encoding="utf-8"?>
+<ds:datastoreItem xmlns:ds="http://schemas.openxmlformats.org/officeDocument/2006/customXml" ds:itemID="{B48A0457-9299-40B0-AE86-77B91C72FBD2}">
+  <ds:schemaRefs>
+    <ds:schemaRef ds:uri="http://schemas.microsoft.com/sharepoint/v3/contenttype/forms"/>
+  </ds:schemaRefs>
+</ds:datastoreItem>
 </file>
</xml_diff>